<commit_message>
just added the fb clone
</commit_message>
<xml_diff>
--- a/ChiemLarry.Resume.docx
+++ b/ChiemLarry.Resume.docx
@@ -571,7 +571,7 @@
           <w:szCs w:val="21"/>
           <w:rtl w:val="0"/>
         </w:rPr>
-        <w:t xml:space="preserve">June 2017 – April 2018</w:t>
+        <w:t xml:space="preserve">June 2017 – Sept 2017</w:t>
       </w:r>
       <w:r>
         <w:rPr>
@@ -662,7 +662,7 @@
           <w:szCs w:val="21"/>
           <w:rtl w:val="0"/>
         </w:rPr>
-        <w:t xml:space="preserve"> Integrated a Chatbot on CDK Global’s site using Microsoft’s Azure Bot Service in a group of 4 software engineers.</w:t>
+        <w:t xml:space="preserve"> Integrated a Chatbot on CDK Global’s site using Microsoft’s Azure Bot Service in a group of 4 software engineers</w:t>
       </w:r>
     </w:p>
     <w:p>

</xml_diff>